<commit_message>
traffic clearance phase controller
</commit_message>
<xml_diff>
--- a/Eindverslag_groep2_software_development_2020.docx
+++ b/Eindverslag_groep2_software_development_2020.docx
@@ -4950,10 +4950,10 @@
           <w:noProof/>
         </w:rPr>
         <w:drawing>
-          <wp:inline distT="0" distB="0" distL="0" distR="0" wp14:anchorId="2EB787E9" wp14:editId="62D332F1">
-            <wp:extent cx="5791200" cy="3190875"/>
-            <wp:effectExtent l="0" t="0" r="0" b="9525"/>
-            <wp:docPr id="6" name="Afbeelding 6"/>
+          <wp:inline distT="0" distB="0" distL="0" distR="0" wp14:anchorId="2F3DFA12" wp14:editId="4B1913E1">
+            <wp:extent cx="5760720" cy="3200400"/>
+            <wp:effectExtent l="0" t="0" r="0" b="0"/>
+            <wp:docPr id="5" name="Afbeelding 5"/>
             <wp:cNvGraphicFramePr>
               <a:graphicFrameLocks xmlns:a="http://schemas.openxmlformats.org/drawingml/2006/main" noChangeAspect="1"/>
             </wp:cNvGraphicFramePr>
@@ -4961,7 +4961,7 @@
               <a:graphicData uri="http://schemas.openxmlformats.org/drawingml/2006/picture">
                 <pic:pic xmlns:pic="http://schemas.openxmlformats.org/drawingml/2006/picture">
                   <pic:nvPicPr>
-                    <pic:cNvPr id="6" name="Afbeelding 6"/>
+                    <pic:cNvPr id="5" name="Afbeelding 5"/>
                     <pic:cNvPicPr/>
                   </pic:nvPicPr>
                   <pic:blipFill>
@@ -4979,7 +4979,7 @@
                   <pic:spPr>
                     <a:xfrm>
                       <a:off x="0" y="0"/>
-                      <a:ext cx="5805837" cy="3198940"/>
+                      <a:ext cx="5760720" cy="3200400"/>
                     </a:xfrm>
                     <a:prstGeom prst="rect">
                       <a:avLst/>

</xml_diff>

<commit_message>
figuur 2 header json
</commit_message>
<xml_diff>
--- a/Eindverslag_groep2_software_development_2020.docx
+++ b/Eindverslag_groep2_software_development_2020.docx
@@ -5701,17 +5701,16 @@
       </w:pPr>
       <w:r>
         <w:rPr>
-          <w:rFonts w:asciiTheme="minorHAnsi" w:eastAsiaTheme="minorHAnsi" w:hAnsiTheme="minorHAnsi" w:cstheme="minorBidi"/>
+          <w:rFonts w:ascii="Calibri" w:hAnsi="Calibri" w:cs="Calibri"/>
           <w:noProof/>
           <w:sz w:val="22"/>
           <w:szCs w:val="22"/>
-          <w:lang w:eastAsia="en-US"/>
         </w:rPr>
         <w:drawing>
-          <wp:inline distT="0" distB="0" distL="0" distR="0" wp14:anchorId="5A8695CA" wp14:editId="18117EA7">
-            <wp:extent cx="2752725" cy="285750"/>
-            <wp:effectExtent l="0" t="0" r="9525" b="0"/>
-            <wp:docPr id="3" name="Afbeelding 3"/>
+          <wp:inline distT="0" distB="0" distL="0" distR="0" wp14:anchorId="1DA56BD2" wp14:editId="44C28F83">
+            <wp:extent cx="2324424" cy="666843"/>
+            <wp:effectExtent l="0" t="0" r="0" b="0"/>
+            <wp:docPr id="6" name="Afbeelding 6"/>
             <wp:cNvGraphicFramePr>
               <a:graphicFrameLocks xmlns:a="http://schemas.openxmlformats.org/drawingml/2006/main" noChangeAspect="1"/>
             </wp:cNvGraphicFramePr>
@@ -5719,10 +5718,8 @@
               <a:graphicData uri="http://schemas.openxmlformats.org/drawingml/2006/picture">
                 <pic:pic xmlns:pic="http://schemas.openxmlformats.org/drawingml/2006/picture">
                   <pic:nvPicPr>
-                    <pic:cNvPr id="0" name="Picture 4"/>
-                    <pic:cNvPicPr>
-                      <a:picLocks noChangeAspect="1" noChangeArrowheads="1"/>
-                    </pic:cNvPicPr>
+                    <pic:cNvPr id="6" name="Afbeelding 6"/>
+                    <pic:cNvPicPr/>
                   </pic:nvPicPr>
                   <pic:blipFill>
                     <a:blip r:embed="rId15">
@@ -5732,38 +5729,24 @@
                         </a:ext>
                       </a:extLst>
                     </a:blip>
-                    <a:srcRect/>
                     <a:stretch>
                       <a:fillRect/>
                     </a:stretch>
                   </pic:blipFill>
-                  <pic:spPr bwMode="auto">
+                  <pic:spPr>
                     <a:xfrm>
                       <a:off x="0" y="0"/>
-                      <a:ext cx="2752725" cy="285750"/>
+                      <a:ext cx="2324424" cy="666843"/>
                     </a:xfrm>
                     <a:prstGeom prst="rect">
                       <a:avLst/>
                     </a:prstGeom>
-                    <a:noFill/>
-                    <a:ln>
-                      <a:noFill/>
-                    </a:ln>
                   </pic:spPr>
                 </pic:pic>
               </a:graphicData>
             </a:graphic>
           </wp:inline>
         </w:drawing>
-      </w:r>
-      <w:r>
-        <w:rPr>
-          <w:rStyle w:val="eop"/>
-          <w:rFonts w:ascii="Calibri" w:hAnsi="Calibri" w:cs="Calibri"/>
-          <w:sz w:val="22"/>
-          <w:szCs w:val="22"/>
-        </w:rPr>
-        <w:t> </w:t>
       </w:r>
     </w:p>
     <w:p>

</xml_diff>

<commit_message>
json accept function and APA
</commit_message>
<xml_diff>
--- a/Eindverslag_groep2_software_development_2020.docx
+++ b/Eindverslag_groep2_software_development_2020.docx
@@ -1275,7 +1275,7 @@
                 <w:rFonts w:eastAsia="Calibri" w:cs="Calibri"/>
                 <w:color w:val="000000"/>
               </w:rPr>
-              <w:t>1-12-2020</w:t>
+              <w:t>30-11-2020</w:t>
             </w:r>
           </w:p>
         </w:tc>
@@ -1305,6 +1305,102 @@
                 <w:color w:val="000000"/>
               </w:rPr>
               <w:t>0.5.4</w:t>
+            </w:r>
+          </w:p>
+        </w:tc>
+        <w:tc>
+          <w:tcPr>
+            <w:tcW w:w="5940" w:type="dxa"/>
+            <w:tcBorders>
+              <w:top w:val="single" w:sz="4" w:space="0" w:color="000000"/>
+              <w:left w:val="single" w:sz="4" w:space="0" w:color="000000"/>
+              <w:bottom w:val="single" w:sz="4" w:space="0" w:color="000000"/>
+              <w:right w:val="single" w:sz="4" w:space="0" w:color="000000"/>
+            </w:tcBorders>
+          </w:tcPr>
+          <w:p>
+            <w:pPr>
+              <w:widowControl w:val="0"/>
+              <w:spacing w:line="240" w:lineRule="auto"/>
+              <w:ind w:left="2" w:hanging="2"/>
+              <w:rPr>
+                <w:rFonts w:eastAsia="Calibri" w:cs="Calibri"/>
+                <w:color w:val="000000"/>
+              </w:rPr>
+            </w:pPr>
+            <w:r>
+              <w:rPr>
+                <w:rFonts w:eastAsia="Calibri" w:cs="Calibri"/>
+                <w:color w:val="000000"/>
+              </w:rPr>
+              <w:t>Ontruimingstijd</w:t>
+            </w:r>
+          </w:p>
+        </w:tc>
+      </w:tr>
+      <w:tr>
+        <w:tc>
+          <w:tcPr>
+            <w:tcW w:w="1150" w:type="dxa"/>
+            <w:tcBorders>
+              <w:top w:val="single" w:sz="4" w:space="0" w:color="000000"/>
+              <w:left w:val="single" w:sz="4" w:space="0" w:color="000000"/>
+              <w:bottom w:val="single" w:sz="4" w:space="0" w:color="000000"/>
+              <w:right w:val="single" w:sz="4" w:space="0" w:color="000000"/>
+            </w:tcBorders>
+          </w:tcPr>
+          <w:p>
+            <w:pPr>
+              <w:widowControl w:val="0"/>
+              <w:spacing w:line="240" w:lineRule="auto"/>
+              <w:ind w:left="2" w:hanging="2"/>
+              <w:rPr>
+                <w:rFonts w:eastAsia="Calibri" w:cs="Calibri"/>
+                <w:color w:val="000000"/>
+              </w:rPr>
+            </w:pPr>
+            <w:r>
+              <w:rPr>
+                <w:rFonts w:eastAsia="Calibri" w:cs="Calibri"/>
+                <w:color w:val="000000"/>
+              </w:rPr>
+              <w:t>1-12-2020</w:t>
+            </w:r>
+          </w:p>
+        </w:tc>
+        <w:tc>
+          <w:tcPr>
+            <w:tcW w:w="900" w:type="dxa"/>
+            <w:tcBorders>
+              <w:top w:val="single" w:sz="4" w:space="0" w:color="000000"/>
+              <w:left w:val="single" w:sz="4" w:space="0" w:color="000000"/>
+              <w:bottom w:val="single" w:sz="4" w:space="0" w:color="000000"/>
+              <w:right w:val="single" w:sz="4" w:space="0" w:color="000000"/>
+            </w:tcBorders>
+          </w:tcPr>
+          <w:p>
+            <w:pPr>
+              <w:widowControl w:val="0"/>
+              <w:spacing w:line="240" w:lineRule="auto"/>
+              <w:ind w:left="2" w:hanging="2"/>
+              <w:rPr>
+                <w:rFonts w:eastAsia="Calibri" w:cs="Calibri"/>
+                <w:color w:val="000000"/>
+              </w:rPr>
+            </w:pPr>
+            <w:r>
+              <w:rPr>
+                <w:rFonts w:eastAsia="Calibri" w:cs="Calibri"/>
+                <w:color w:val="000000"/>
+              </w:rPr>
+              <w:t>0.5.</w:t>
+            </w:r>
+            <w:r>
+              <w:rPr>
+                <w:rFonts w:eastAsia="Calibri" w:cs="Calibri"/>
+                <w:color w:val="000000"/>
+              </w:rPr>
+              <w:t>5</w:t>
             </w:r>
           </w:p>
         </w:tc>
@@ -5039,10 +5135,10 @@
           <w:noProof/>
         </w:rPr>
         <w:drawing>
-          <wp:inline distT="0" distB="0" distL="0" distR="0" wp14:anchorId="2F3DFA12" wp14:editId="4B1913E1">
-            <wp:extent cx="5760720" cy="3200400"/>
+          <wp:inline distT="0" distB="0" distL="0" distR="0" wp14:anchorId="26F4D941" wp14:editId="1B5DE7EA">
+            <wp:extent cx="5760720" cy="3295650"/>
             <wp:effectExtent l="0" t="0" r="0" b="0"/>
-            <wp:docPr id="5" name="Afbeelding 5"/>
+            <wp:docPr id="3" name="Afbeelding 3"/>
             <wp:cNvGraphicFramePr>
               <a:graphicFrameLocks xmlns:a="http://schemas.openxmlformats.org/drawingml/2006/main" noChangeAspect="1"/>
             </wp:cNvGraphicFramePr>
@@ -5050,7 +5146,7 @@
               <a:graphicData uri="http://schemas.openxmlformats.org/drawingml/2006/picture">
                 <pic:pic xmlns:pic="http://schemas.openxmlformats.org/drawingml/2006/picture">
                   <pic:nvPicPr>
-                    <pic:cNvPr id="5" name="Afbeelding 5"/>
+                    <pic:cNvPr id="3" name="Afbeelding 3"/>
                     <pic:cNvPicPr/>
                   </pic:nvPicPr>
                   <pic:blipFill>
@@ -5068,7 +5164,7 @@
                   <pic:spPr>
                     <a:xfrm>
                       <a:off x="0" y="0"/>
-                      <a:ext cx="5760720" cy="3200400"/>
+                      <a:ext cx="5760720" cy="3295650"/>
                     </a:xfrm>
                     <a:prstGeom prst="rect">
                       <a:avLst/>
@@ -6800,7 +6896,13 @@
         <w:t>Bij de testresultaten worden de resultaten weergegeven van de afzonderlijke test sessies.</w:t>
       </w:r>
       <w:r>
-        <w:t xml:space="preserve"> Er zijn test case tabellen gemaakt voor het testen. De resultaten worden ook beschreven per groep, waar dat nodig is. Test stappen waarbij er sprake is van uitwisseling met groepen worden met een * weergegeven.</w:t>
+        <w:t xml:space="preserve"> Er zijn test case tabellen gemaakt voor het testen</w:t>
+      </w:r>
+      <w:r>
+        <w:t xml:space="preserve"> (Test case, 2020)</w:t>
+      </w:r>
+      <w:r>
+        <w:t>. De resultaten worden ook beschreven per groep, waar dat nodig is. Test stappen waarbij er sprake is van uitwisseling met groepen worden met een * weergegeven.</w:t>
       </w:r>
       <w:r>
         <w:t xml:space="preserve"> In het </w:t>
@@ -12451,13 +12553,140 @@
         <w:t xml:space="preserve"> was niet aanwezig.</w:t>
       </w:r>
     </w:p>
-    <w:p/>
+    <w:p>
+      <w:r>
+        <w:t xml:space="preserve">Van een groep was de </w:t>
+      </w:r>
+      <w:proofErr w:type="spellStart"/>
+      <w:r>
+        <w:t>json</w:t>
+      </w:r>
+      <w:proofErr w:type="spellEnd"/>
+      <w:r>
+        <w:t xml:space="preserve"> niet valide. Er zaten spaties in bij de </w:t>
+      </w:r>
+      <w:proofErr w:type="spellStart"/>
+      <w:r>
+        <w:t>json</w:t>
+      </w:r>
+      <w:proofErr w:type="spellEnd"/>
+      <w:r>
+        <w:t xml:space="preserve"> string die terug verzonden werd van de simulator naar de controller. Om een crash te voorkomen in de </w:t>
+      </w:r>
+      <w:proofErr w:type="spellStart"/>
+      <w:r>
+        <w:t>Nlohmann</w:t>
+      </w:r>
+      <w:proofErr w:type="spellEnd"/>
+      <w:r>
+        <w:t xml:space="preserve"> </w:t>
+      </w:r>
+      <w:proofErr w:type="spellStart"/>
+      <w:r>
+        <w:t>json</w:t>
+      </w:r>
+      <w:proofErr w:type="spellEnd"/>
+      <w:r>
+        <w:t xml:space="preserve"> </w:t>
+      </w:r>
+      <w:proofErr w:type="spellStart"/>
+      <w:r>
+        <w:t>library</w:t>
+      </w:r>
+      <w:proofErr w:type="spellEnd"/>
+      <w:r>
+        <w:t xml:space="preserve"> is een extra controle functie van de </w:t>
+      </w:r>
+      <w:proofErr w:type="spellStart"/>
+      <w:r>
+        <w:t>Nlohmann</w:t>
+      </w:r>
+      <w:proofErr w:type="spellEnd"/>
+      <w:r>
+        <w:t xml:space="preserve"> </w:t>
+      </w:r>
+      <w:proofErr w:type="spellStart"/>
+      <w:r>
+        <w:t>json</w:t>
+      </w:r>
+      <w:proofErr w:type="spellEnd"/>
+      <w:r>
+        <w:t xml:space="preserve"> </w:t>
+      </w:r>
+      <w:proofErr w:type="spellStart"/>
+      <w:r>
+        <w:t>library</w:t>
+      </w:r>
+      <w:proofErr w:type="spellEnd"/>
+      <w:r>
+        <w:t xml:space="preserve"> gebruikt om te zien of deze </w:t>
+      </w:r>
+      <w:proofErr w:type="spellStart"/>
+      <w:r>
+        <w:t>json</w:t>
+      </w:r>
+      <w:proofErr w:type="spellEnd"/>
+      <w:r>
+        <w:t xml:space="preserve"> string valide is. Bij een valide </w:t>
+      </w:r>
+      <w:proofErr w:type="spellStart"/>
+      <w:r>
+        <w:t>json</w:t>
+      </w:r>
+      <w:proofErr w:type="spellEnd"/>
+      <w:r>
+        <w:t xml:space="preserve"> string stuurt het een </w:t>
+      </w:r>
+      <w:proofErr w:type="spellStart"/>
+      <w:r>
+        <w:t>boolean</w:t>
+      </w:r>
+      <w:proofErr w:type="spellEnd"/>
+      <w:r>
+        <w:t xml:space="preserve"> die </w:t>
+      </w:r>
+      <w:proofErr w:type="spellStart"/>
+      <w:r>
+        <w:t>true</w:t>
+      </w:r>
+      <w:proofErr w:type="spellEnd"/>
+      <w:r>
+        <w:t xml:space="preserve"> is.</w:t>
+      </w:r>
+    </w:p>
+    <w:p>
+      <w:pPr>
+        <w:pStyle w:val="Kop3"/>
+      </w:pPr>
+      <w:r>
+        <w:t>Ontruimingstijd</w:t>
+      </w:r>
+    </w:p>
+    <w:p>
+      <w:r>
+        <w:t xml:space="preserve">Bij het testen was er nog geen ontruimingstijd, deze is gezet in de controller. </w:t>
+      </w:r>
+      <w:r>
+        <w:t xml:space="preserve">Om collisie tussen auto’s en overig verkeer verder te voorkomen is afgesproken een ontruimingstijd in te bouwen in de controller (Ontruimingstijd, 2020). Met een ontruimingstijd wordt bedoeld dat de lichten door de controller voor een bepaalde tijd op rood gezet worden, zodat verkeer de tijd heeft om over te steken voordat andere lichten op groen gaan. Met de poll op </w:t>
+      </w:r>
+      <w:proofErr w:type="spellStart"/>
+      <w:r>
+        <w:t>Discord</w:t>
+      </w:r>
+      <w:proofErr w:type="spellEnd"/>
+      <w:r>
+        <w:t xml:space="preserve"> gaf de meerderheid aan een ontruimingstijd van 5 seconden te willen. De afspraak is genoteerd in het protocol document op de drive.</w:t>
+      </w:r>
+    </w:p>
     <w:p>
       <w:r>
         <w:br w:type="page"/>
       </w:r>
     </w:p>
     <w:p>
+      <w:pPr>
+        <w:pStyle w:val="Kop2"/>
+      </w:pPr>
       <w:bookmarkStart w:id="46" w:name="_Toc56767708"/>
       <w:r>
         <w:lastRenderedPageBreak/>
@@ -14528,10 +14757,120 @@
     </w:p>
     <w:p/>
     <w:p>
-      <w:r>
-        <w:t xml:space="preserve">Test case. Wikipedia 1 oktober 2020. Geraadpleegd op 23-10-2020 via: </w:t>
+      <w:pPr>
+        <w:spacing w:after="0" w:line="240" w:lineRule="auto"/>
+        <w:rPr>
+          <w:rFonts w:ascii="Times New Roman" w:eastAsia="Times New Roman" w:hAnsi="Times New Roman" w:cs="Times New Roman"/>
+          <w:sz w:val="24"/>
+          <w:szCs w:val="24"/>
+          <w:lang w:eastAsia="nl-NL"/>
+        </w:rPr>
+      </w:pPr>
+      <w:r>
+        <w:rPr>
+          <w:rFonts w:ascii="Times New Roman" w:eastAsia="Times New Roman" w:hAnsi="Times New Roman" w:cs="Times New Roman"/>
+          <w:i/>
+          <w:iCs/>
+          <w:sz w:val="24"/>
+          <w:szCs w:val="24"/>
+          <w:lang w:eastAsia="nl-NL"/>
+        </w:rPr>
+        <w:t>Ontruimingstijd</w:t>
+      </w:r>
+      <w:r>
+        <w:rPr>
+          <w:rFonts w:ascii="Times New Roman" w:eastAsia="Times New Roman" w:hAnsi="Times New Roman" w:cs="Times New Roman"/>
+          <w:sz w:val="24"/>
+          <w:szCs w:val="24"/>
+          <w:lang w:eastAsia="nl-NL"/>
+        </w:rPr>
+        <w:t xml:space="preserve">. (2012, 22 december). Wegenwiki. </w:t>
+      </w:r>
+      <w:r>
+        <w:rPr>
+          <w:rFonts w:ascii="Times New Roman" w:eastAsia="Times New Roman" w:hAnsi="Times New Roman" w:cs="Times New Roman"/>
+          <w:sz w:val="24"/>
+          <w:szCs w:val="24"/>
+          <w:lang w:eastAsia="nl-NL"/>
+        </w:rPr>
+        <w:t xml:space="preserve">Geraadpleegd op 30-11-2020 via: </w:t>
       </w:r>
       <w:hyperlink r:id="rId18" w:history="1">
+        <w:r>
+          <w:rPr>
+            <w:rStyle w:val="Hyperlink"/>
+            <w:rFonts w:ascii="Times New Roman" w:eastAsia="Times New Roman" w:hAnsi="Times New Roman" w:cs="Times New Roman"/>
+            <w:sz w:val="24"/>
+            <w:szCs w:val="24"/>
+            <w:lang w:eastAsia="nl-NL"/>
+          </w:rPr>
+          <w:t>https://www.wegenwiki.nl/Ontruimingstijd</w:t>
+        </w:r>
+      </w:hyperlink>
+      <w:r>
+        <w:rPr>
+          <w:rFonts w:ascii="Times New Roman" w:eastAsia="Times New Roman" w:hAnsi="Times New Roman" w:cs="Times New Roman"/>
+          <w:sz w:val="24"/>
+          <w:szCs w:val="24"/>
+          <w:lang w:eastAsia="nl-NL"/>
+        </w:rPr>
+        <w:t xml:space="preserve"> </w:t>
+      </w:r>
+    </w:p>
+    <w:p>
+      <w:pPr>
+        <w:rPr>
+          <w:i/>
+          <w:iCs/>
+          <w:lang w:val="en-US"/>
+        </w:rPr>
+      </w:pPr>
+    </w:p>
+    <w:p>
+      <w:r>
+        <w:rPr>
+          <w:i/>
+          <w:iCs/>
+          <w:lang w:val="en-US"/>
+        </w:rPr>
+        <w:t>Test case</w:t>
+      </w:r>
+      <w:r>
+        <w:rPr>
+          <w:lang w:val="en-US"/>
+        </w:rPr>
+        <w:t xml:space="preserve">. (2020, 1 </w:t>
+      </w:r>
+      <w:proofErr w:type="spellStart"/>
+      <w:r>
+        <w:rPr>
+          <w:lang w:val="en-US"/>
+        </w:rPr>
+        <w:t>oktober</w:t>
+      </w:r>
+      <w:proofErr w:type="spellEnd"/>
+      <w:r>
+        <w:rPr>
+          <w:lang w:val="en-US"/>
+        </w:rPr>
+        <w:t xml:space="preserve">). </w:t>
+      </w:r>
+      <w:r>
+        <w:t>Wikipedia.</w:t>
+      </w:r>
+      <w:r>
+        <w:t xml:space="preserve"> Geraadpleegd op 23-10-202</w:t>
+      </w:r>
+      <w:r>
+        <w:t>0</w:t>
+      </w:r>
+      <w:r>
+        <w:t xml:space="preserve"> </w:t>
+      </w:r>
+      <w:r>
+        <w:t xml:space="preserve">via: </w:t>
+      </w:r>
+      <w:hyperlink r:id="rId19" w:history="1">
         <w:r>
           <w:rPr>
             <w:rStyle w:val="Hyperlink"/>
@@ -14539,6 +14878,9 @@
           <w:t>https://en.wikipedia.org/wiki/Test_case</w:t>
         </w:r>
       </w:hyperlink>
+      <w:r>
+        <w:t xml:space="preserve"> </w:t>
+      </w:r>
     </w:p>
     <w:p/>
     <w:p/>
@@ -14549,12 +14891,12 @@
     <w:p/>
     <w:p/>
     <w:sectPr>
-      <w:headerReference w:type="even" r:id="rId19"/>
-      <w:headerReference w:type="default" r:id="rId20"/>
-      <w:footerReference w:type="even" r:id="rId21"/>
-      <w:footerReference w:type="default" r:id="rId22"/>
-      <w:headerReference w:type="first" r:id="rId23"/>
-      <w:footerReference w:type="first" r:id="rId24"/>
+      <w:headerReference w:type="even" r:id="rId20"/>
+      <w:headerReference w:type="default" r:id="rId21"/>
+      <w:footerReference w:type="even" r:id="rId22"/>
+      <w:footerReference w:type="default" r:id="rId23"/>
+      <w:headerReference w:type="first" r:id="rId24"/>
+      <w:footerReference w:type="first" r:id="rId25"/>
       <w:pgSz w:w="11906" w:h="16838"/>
       <w:pgMar w:top="1417" w:right="1417" w:bottom="1417" w:left="1417" w:header="708" w:footer="708" w:gutter="0"/>
       <w:cols w:space="708"/>
@@ -14609,7 +14951,6 @@
         <w:docPartUnique/>
       </w:docPartObj>
     </w:sdtPr>
-    <w:sdtEndPr/>
     <w:sdtContent>
       <w:p>
         <w:pPr>
@@ -15273,6 +15614,155 @@
       </w:rPr>
     </w:lvl>
   </w:abstractNum>
+  <w:abstractNum w:abstractNumId="5" w15:restartNumberingAfterBreak="0">
+    <w:nsid w:val="7E100A23"/>
+    <w:multiLevelType w:val="multilevel"/>
+    <w:tmpl w:val="18BA12BE"/>
+    <w:lvl w:ilvl="0">
+      <w:start w:val="1"/>
+      <w:numFmt w:val="bullet"/>
+      <w:lvlText w:val=""/>
+      <w:lvlJc w:val="left"/>
+      <w:pPr>
+        <w:tabs>
+          <w:tab w:val="num" w:pos="720"/>
+        </w:tabs>
+        <w:ind w:left="720" w:hanging="360"/>
+      </w:pPr>
+      <w:rPr>
+        <w:rFonts w:ascii="Symbol" w:hAnsi="Symbol" w:hint="default"/>
+        <w:sz w:val="20"/>
+      </w:rPr>
+    </w:lvl>
+    <w:lvl w:ilvl="1" w:tentative="1">
+      <w:start w:val="1"/>
+      <w:numFmt w:val="bullet"/>
+      <w:lvlText w:val="o"/>
+      <w:lvlJc w:val="left"/>
+      <w:pPr>
+        <w:tabs>
+          <w:tab w:val="num" w:pos="1440"/>
+        </w:tabs>
+        <w:ind w:left="1440" w:hanging="360"/>
+      </w:pPr>
+      <w:rPr>
+        <w:rFonts w:ascii="Courier New" w:hAnsi="Courier New" w:hint="default"/>
+        <w:sz w:val="20"/>
+      </w:rPr>
+    </w:lvl>
+    <w:lvl w:ilvl="2" w:tentative="1">
+      <w:start w:val="1"/>
+      <w:numFmt w:val="bullet"/>
+      <w:lvlText w:val=""/>
+      <w:lvlJc w:val="left"/>
+      <w:pPr>
+        <w:tabs>
+          <w:tab w:val="num" w:pos="2160"/>
+        </w:tabs>
+        <w:ind w:left="2160" w:hanging="360"/>
+      </w:pPr>
+      <w:rPr>
+        <w:rFonts w:ascii="Wingdings" w:hAnsi="Wingdings" w:hint="default"/>
+        <w:sz w:val="20"/>
+      </w:rPr>
+    </w:lvl>
+    <w:lvl w:ilvl="3" w:tentative="1">
+      <w:start w:val="1"/>
+      <w:numFmt w:val="bullet"/>
+      <w:lvlText w:val=""/>
+      <w:lvlJc w:val="left"/>
+      <w:pPr>
+        <w:tabs>
+          <w:tab w:val="num" w:pos="2880"/>
+        </w:tabs>
+        <w:ind w:left="2880" w:hanging="360"/>
+      </w:pPr>
+      <w:rPr>
+        <w:rFonts w:ascii="Wingdings" w:hAnsi="Wingdings" w:hint="default"/>
+        <w:sz w:val="20"/>
+      </w:rPr>
+    </w:lvl>
+    <w:lvl w:ilvl="4" w:tentative="1">
+      <w:start w:val="1"/>
+      <w:numFmt w:val="bullet"/>
+      <w:lvlText w:val=""/>
+      <w:lvlJc w:val="left"/>
+      <w:pPr>
+        <w:tabs>
+          <w:tab w:val="num" w:pos="3600"/>
+        </w:tabs>
+        <w:ind w:left="3600" w:hanging="360"/>
+      </w:pPr>
+      <w:rPr>
+        <w:rFonts w:ascii="Wingdings" w:hAnsi="Wingdings" w:hint="default"/>
+        <w:sz w:val="20"/>
+      </w:rPr>
+    </w:lvl>
+    <w:lvl w:ilvl="5" w:tentative="1">
+      <w:start w:val="1"/>
+      <w:numFmt w:val="bullet"/>
+      <w:lvlText w:val=""/>
+      <w:lvlJc w:val="left"/>
+      <w:pPr>
+        <w:tabs>
+          <w:tab w:val="num" w:pos="4320"/>
+        </w:tabs>
+        <w:ind w:left="4320" w:hanging="360"/>
+      </w:pPr>
+      <w:rPr>
+        <w:rFonts w:ascii="Wingdings" w:hAnsi="Wingdings" w:hint="default"/>
+        <w:sz w:val="20"/>
+      </w:rPr>
+    </w:lvl>
+    <w:lvl w:ilvl="6" w:tentative="1">
+      <w:start w:val="1"/>
+      <w:numFmt w:val="bullet"/>
+      <w:lvlText w:val=""/>
+      <w:lvlJc w:val="left"/>
+      <w:pPr>
+        <w:tabs>
+          <w:tab w:val="num" w:pos="5040"/>
+        </w:tabs>
+        <w:ind w:left="5040" w:hanging="360"/>
+      </w:pPr>
+      <w:rPr>
+        <w:rFonts w:ascii="Wingdings" w:hAnsi="Wingdings" w:hint="default"/>
+        <w:sz w:val="20"/>
+      </w:rPr>
+    </w:lvl>
+    <w:lvl w:ilvl="7" w:tentative="1">
+      <w:start w:val="1"/>
+      <w:numFmt w:val="bullet"/>
+      <w:lvlText w:val=""/>
+      <w:lvlJc w:val="left"/>
+      <w:pPr>
+        <w:tabs>
+          <w:tab w:val="num" w:pos="5760"/>
+        </w:tabs>
+        <w:ind w:left="5760" w:hanging="360"/>
+      </w:pPr>
+      <w:rPr>
+        <w:rFonts w:ascii="Wingdings" w:hAnsi="Wingdings" w:hint="default"/>
+        <w:sz w:val="20"/>
+      </w:rPr>
+    </w:lvl>
+    <w:lvl w:ilvl="8" w:tentative="1">
+      <w:start w:val="1"/>
+      <w:numFmt w:val="bullet"/>
+      <w:lvlText w:val=""/>
+      <w:lvlJc w:val="left"/>
+      <w:pPr>
+        <w:tabs>
+          <w:tab w:val="num" w:pos="6480"/>
+        </w:tabs>
+        <w:ind w:left="6480" w:hanging="360"/>
+      </w:pPr>
+      <w:rPr>
+        <w:rFonts w:ascii="Wingdings" w:hAnsi="Wingdings" w:hint="default"/>
+        <w:sz w:val="20"/>
+      </w:rPr>
+    </w:lvl>
+  </w:abstractNum>
   <w:num w:numId="1">
     <w:abstractNumId w:val="4"/>
   </w:num>
@@ -15287,6 +15777,9 @@
   </w:num>
   <w:num w:numId="5">
     <w:abstractNumId w:val="0"/>
+  </w:num>
+  <w:num w:numId="6">
+    <w:abstractNumId w:val="5"/>
   </w:num>
 </w:numbering>
 </file>
@@ -16039,6 +16532,20 @@
       <w:ind w:left="440"/>
     </w:pPr>
   </w:style>
+  <w:style w:type="paragraph" w:customStyle="1" w:styleId="rtdsn">
+    <w:name w:val="rtdsn"/>
+    <w:basedOn w:val="Standaard"/>
+    <w:rsid w:val="00FC2AEF"/>
+    <w:pPr>
+      <w:spacing w:before="100" w:beforeAutospacing="1" w:after="100" w:afterAutospacing="1" w:line="240" w:lineRule="auto"/>
+    </w:pPr>
+    <w:rPr>
+      <w:rFonts w:ascii="Times New Roman" w:eastAsia="Times New Roman" w:hAnsi="Times New Roman" w:cs="Times New Roman"/>
+      <w:sz w:val="24"/>
+      <w:szCs w:val="24"/>
+      <w:lang w:eastAsia="nl-NL"/>
+    </w:rPr>
+  </w:style>
 </w:styles>
 </file>
 

</xml_diff>

<commit_message>
test results 1 dec
</commit_message>
<xml_diff>
--- a/Eindverslag_groep2_software_development_2020.docx
+++ b/Eindverslag_groep2_software_development_2020.docx
@@ -13051,13 +13051,24 @@
           <w:tcPr>
             <w:tcW w:w="1894" w:type="dxa"/>
           </w:tcPr>
-          <w:p/>
+          <w:p>
+            <w:r>
+              <w:t>goed</w:t>
+            </w:r>
+          </w:p>
         </w:tc>
         <w:tc>
           <w:tcPr>
             <w:tcW w:w="1631" w:type="dxa"/>
           </w:tcPr>
-          <w:p/>
+          <w:p>
+            <w:r>
+              <w:rPr>
+                <w:color w:val="00B050"/>
+              </w:rPr>
+              <w:t>8x pass</w:t>
+            </w:r>
+          </w:p>
         </w:tc>
       </w:tr>
       <w:tr>
@@ -13194,13 +13205,29 @@
           <w:tcPr>
             <w:tcW w:w="1894" w:type="dxa"/>
           </w:tcPr>
-          <w:p/>
+          <w:p>
+            <w:r>
+              <w:t>goed</w:t>
+            </w:r>
+          </w:p>
         </w:tc>
         <w:tc>
           <w:tcPr>
             <w:tcW w:w="1631" w:type="dxa"/>
           </w:tcPr>
-          <w:p/>
+          <w:p>
+            <w:pPr>
+              <w:rPr>
+                <w:color w:val="00B050"/>
+              </w:rPr>
+            </w:pPr>
+            <w:r>
+              <w:rPr>
+                <w:color w:val="00B050"/>
+              </w:rPr>
+              <w:t>8x pass</w:t>
+            </w:r>
+          </w:p>
         </w:tc>
       </w:tr>
       <w:tr>
@@ -13272,13 +13299,29 @@
           <w:tcPr>
             <w:tcW w:w="1894" w:type="dxa"/>
           </w:tcPr>
-          <w:p/>
+          <w:p>
+            <w:r>
+              <w:t>goed</w:t>
+            </w:r>
+          </w:p>
         </w:tc>
         <w:tc>
           <w:tcPr>
             <w:tcW w:w="1631" w:type="dxa"/>
           </w:tcPr>
-          <w:p/>
+          <w:p>
+            <w:pPr>
+              <w:rPr>
+                <w:color w:val="00B050"/>
+              </w:rPr>
+            </w:pPr>
+            <w:r>
+              <w:rPr>
+                <w:color w:val="00B050"/>
+              </w:rPr>
+              <w:t>8x pass</w:t>
+            </w:r>
+          </w:p>
         </w:tc>
       </w:tr>
       <w:tr>
@@ -13347,13 +13390,38 @@
           <w:tcPr>
             <w:tcW w:w="1894" w:type="dxa"/>
           </w:tcPr>
-          <w:p/>
+          <w:p>
+            <w:r>
+              <w:t>Groep 1 fasen wisselen niet</w:t>
+            </w:r>
+          </w:p>
         </w:tc>
         <w:tc>
           <w:tcPr>
             <w:tcW w:w="1631" w:type="dxa"/>
           </w:tcPr>
-          <w:p/>
+          <w:p>
+            <w:r>
+              <w:rPr>
+                <w:color w:val="00B050"/>
+              </w:rPr>
+              <w:t>7x pass</w:t>
+            </w:r>
+            <w:r>
+              <w:rPr>
+                <w:color w:val="FFC000"/>
+              </w:rPr>
+              <w:t xml:space="preserve">, 1x </w:t>
+            </w:r>
+            <w:proofErr w:type="spellStart"/>
+            <w:r>
+              <w:rPr>
+                <w:color w:val="FFC000"/>
+              </w:rPr>
+              <w:t>fail</w:t>
+            </w:r>
+            <w:proofErr w:type="spellEnd"/>
+          </w:p>
         </w:tc>
       </w:tr>
       <w:tr>
@@ -13482,13 +13550,49 @@
           <w:tcPr>
             <w:tcW w:w="1894" w:type="dxa"/>
           </w:tcPr>
-          <w:p/>
+          <w:p>
+            <w:r>
+              <w:t xml:space="preserve">Groep 5 </w:t>
+            </w:r>
+            <w:proofErr w:type="spellStart"/>
+            <w:r>
+              <w:t>json</w:t>
+            </w:r>
+            <w:proofErr w:type="spellEnd"/>
+            <w:r>
+              <w:t xml:space="preserve"> terug van de sim is niet valide</w:t>
+            </w:r>
+          </w:p>
         </w:tc>
         <w:tc>
           <w:tcPr>
             <w:tcW w:w="1631" w:type="dxa"/>
           </w:tcPr>
-          <w:p/>
+          <w:p>
+            <w:r>
+              <w:rPr>
+                <w:color w:val="00B050"/>
+              </w:rPr>
+              <w:t>6x pass</w:t>
+            </w:r>
+            <w:r>
+              <w:t xml:space="preserve">, </w:t>
+            </w:r>
+            <w:r>
+              <w:rPr>
+                <w:color w:val="FFC000"/>
+              </w:rPr>
+              <w:t xml:space="preserve">2x </w:t>
+            </w:r>
+            <w:proofErr w:type="spellStart"/>
+            <w:r>
+              <w:rPr>
+                <w:color w:val="FFC000"/>
+              </w:rPr>
+              <w:t>fail</w:t>
+            </w:r>
+            <w:proofErr w:type="spellEnd"/>
+          </w:p>
         </w:tc>
       </w:tr>
       <w:tr>
@@ -13650,6 +13754,17 @@
       <w:r>
         <w:t>Groep 1</w:t>
       </w:r>
+      <w:r>
+        <w:t xml:space="preserve"> start nou wel goed, maar de fasen wisselen nog niet, verder is de ontvangen </w:t>
+      </w:r>
+      <w:proofErr w:type="spellStart"/>
+      <w:r>
+        <w:t>json</w:t>
+      </w:r>
+      <w:proofErr w:type="spellEnd"/>
+      <w:r>
+        <w:t xml:space="preserve"> wel correct.</w:t>
+      </w:r>
     </w:p>
     <w:p>
       <w:r>
@@ -13660,35 +13775,76 @@
       <w:r>
         <w:t>Groep 4</w:t>
       </w:r>
+      <w:r>
+        <w:t xml:space="preserve"> ging goed.</w:t>
+      </w:r>
     </w:p>
     <w:p>
       <w:r>
         <w:t>Groep 5</w:t>
       </w:r>
+      <w:r>
+        <w:t xml:space="preserve"> </w:t>
+      </w:r>
+      <w:proofErr w:type="spellStart"/>
+      <w:r>
+        <w:t>json</w:t>
+      </w:r>
+      <w:proofErr w:type="spellEnd"/>
+      <w:r>
+        <w:t xml:space="preserve"> terug</w:t>
+      </w:r>
+      <w:r>
+        <w:t xml:space="preserve"> van de simulator</w:t>
+      </w:r>
+      <w:r>
+        <w:t xml:space="preserve"> is niet valide</w:t>
+      </w:r>
+      <w:r>
+        <w:t>, het zend vaak ook met terugzenden vanaf de simulator</w:t>
+      </w:r>
+      <w:r>
+        <w:t>.</w:t>
+      </w:r>
     </w:p>
     <w:p>
       <w:r>
         <w:t>Groep 6</w:t>
       </w:r>
+      <w:r>
+        <w:t xml:space="preserve"> ging goed.</w:t>
+      </w:r>
     </w:p>
     <w:p>
       <w:r>
         <w:t>Groep 7</w:t>
       </w:r>
+      <w:r>
+        <w:t xml:space="preserve"> ging goed.</w:t>
+      </w:r>
     </w:p>
     <w:p>
       <w:r>
         <w:t>Groep 8</w:t>
       </w:r>
+      <w:r>
+        <w:t xml:space="preserve"> een busbaan mist wisseling van fase.</w:t>
+      </w:r>
     </w:p>
     <w:p>
       <w:r>
         <w:t>Groep 13</w:t>
       </w:r>
+      <w:r>
+        <w:t xml:space="preserve"> ging goed.</w:t>
+      </w:r>
     </w:p>
     <w:p>
       <w:r>
         <w:t>Groep 16</w:t>
+      </w:r>
+      <w:r>
+        <w:t xml:space="preserve"> was niet aanwezig.</w:t>
       </w:r>
     </w:p>
     <w:p>
@@ -14822,7 +14978,6 @@
         <w:rPr>
           <w:i/>
           <w:iCs/>
-          <w:lang w:val="en-US"/>
         </w:rPr>
       </w:pPr>
     </w:p>
@@ -14831,29 +14986,11 @@
         <w:rPr>
           <w:i/>
           <w:iCs/>
-          <w:lang w:val="en-US"/>
         </w:rPr>
         <w:t>Test case</w:t>
       </w:r>
       <w:r>
-        <w:rPr>
-          <w:lang w:val="en-US"/>
-        </w:rPr>
-        <w:t xml:space="preserve">. (2020, 1 </w:t>
-      </w:r>
-      <w:proofErr w:type="spellStart"/>
-      <w:r>
-        <w:rPr>
-          <w:lang w:val="en-US"/>
-        </w:rPr>
-        <w:t>oktober</w:t>
-      </w:r>
-      <w:proofErr w:type="spellEnd"/>
-      <w:r>
-        <w:rPr>
-          <w:lang w:val="en-US"/>
-        </w:rPr>
-        <w:t xml:space="preserve">). </w:t>
+        <w:t xml:space="preserve">. (2020, 1 oktober). </w:t>
       </w:r>
       <w:r>
         <w:t>Wikipedia.</w:t>
@@ -14951,6 +15088,7 @@
         <w:docPartUnique/>
       </w:docPartObj>
     </w:sdtPr>
+    <w:sdtEndPr/>
     <w:sdtContent>
       <w:p>
         <w:pPr>

</xml_diff>

<commit_message>
opmerkingen bij test 1 dec
</commit_message>
<xml_diff>
--- a/Eindverslag_groep2_software_development_2020.docx
+++ b/Eindverslag_groep2_software_development_2020.docx
@@ -6934,6 +6934,9 @@
       <w:r>
         <w:t xml:space="preserve"> als de stap slaagt.</w:t>
       </w:r>
+      <w:r>
+        <w:t xml:space="preserve"> Per sessie wordt ook bijgehouden wat verandert in de resultaten.</w:t>
+      </w:r>
     </w:p>
     <w:p>
       <w:pPr>
@@ -13847,6 +13850,31 @@
         <w:t xml:space="preserve"> was niet aanwezig.</w:t>
       </w:r>
     </w:p>
+    <w:p/>
+    <w:p>
+      <w:r>
+        <w:t xml:space="preserve">Voor groep 5 is nog een keer met de simulator bekeken en gezien in de console of het niet hangt in de thread, dit bleek wel ter werken, maar </w:t>
+      </w:r>
+      <w:r>
+        <w:t>zend</w:t>
+      </w:r>
+      <w:r>
+        <w:t xml:space="preserve"> groep 5 veel berichten terug van hun simulator.</w:t>
+      </w:r>
+    </w:p>
+    <w:p>
+      <w:r>
+        <w:t xml:space="preserve">Voor de collisie is de </w:t>
+      </w:r>
+      <w:proofErr w:type="spellStart"/>
+      <w:r>
+        <w:t>bounding</w:t>
+      </w:r>
+      <w:proofErr w:type="spellEnd"/>
+      <w:r>
+        <w:t xml:space="preserve"> box iets groter gemaakt (12 pixels meer), zodat het niet bumper aan bumper is. De verkeerslichten waren voor ons helder te zien dat de kleur veranderde.</w:t>
+      </w:r>
+    </w:p>
     <w:p>
       <w:pPr>
         <w:rPr>
@@ -14860,25 +14888,40 @@
       <w:r>
         <w:t>Groep 5</w:t>
       </w:r>
+      <w:r>
+        <w:t xml:space="preserve"> ging goed.</w:t>
+      </w:r>
     </w:p>
     <w:p>
       <w:r>
         <w:t>Groep 6</w:t>
       </w:r>
+      <w:r>
+        <w:t xml:space="preserve"> ging goed.</w:t>
+      </w:r>
     </w:p>
     <w:p>
       <w:r>
         <w:t>Groep 7</w:t>
       </w:r>
+      <w:r>
+        <w:t xml:space="preserve"> ging goed.</w:t>
+      </w:r>
     </w:p>
     <w:p>
       <w:r>
         <w:t>Groep 8</w:t>
       </w:r>
+      <w:r>
+        <w:t xml:space="preserve"> </w:t>
+      </w:r>
     </w:p>
     <w:p>
       <w:r>
         <w:t>Groep 13</w:t>
+      </w:r>
+      <w:r>
+        <w:t xml:space="preserve"> ging goed.</w:t>
       </w:r>
     </w:p>
     <w:p>

</xml_diff>

<commit_message>
eigen controller in resultaten
</commit_message>
<xml_diff>
--- a/Eindverslag_groep2_software_development_2020.docx
+++ b/Eindverslag_groep2_software_development_2020.docx
@@ -10102,7 +10102,6 @@
       </w:r>
       <w:bookmarkEnd w:id="41"/>
     </w:p>
-    <w:p/>
     <w:p>
       <w:r>
         <w:t>Om het handmatig testen met de eind test sessies gestructureerd te houden is een test case gemaakt en later ingevuld wanneer de daadwerkelijke testsessie plaatsvond.</w:t>
@@ -10938,7 +10937,7 @@
             </w:r>
             <w:proofErr w:type="spellEnd"/>
             <w:r>
-              <w:t xml:space="preserve"> en header terug naar de controller</w:t>
+              <w:t xml:space="preserve"> en header terug</w:t>
             </w:r>
           </w:p>
         </w:tc>
@@ -10967,6 +10966,9 @@
         </w:tc>
       </w:tr>
       <w:tr>
+        <w:trPr>
+          <w:trHeight w:val="1029"/>
+        </w:trPr>
         <w:tc>
           <w:tcPr>
             <w:tcW w:w="1046" w:type="dxa"/>
@@ -11122,7 +11124,6 @@
           </w:tcPr>
           <w:p>
             <w:r>
-              <w:lastRenderedPageBreak/>
               <w:t>11</w:t>
             </w:r>
           </w:p>
@@ -11200,6 +11201,7 @@
       </w:pPr>
       <w:bookmarkStart w:id="43" w:name="_Toc56767705"/>
       <w:r>
+        <w:lastRenderedPageBreak/>
         <w:t>Resultaten</w:t>
       </w:r>
       <w:bookmarkEnd w:id="43"/>
@@ -11282,6 +11284,12 @@
     <w:p>
       <w:r>
         <w:t>Groep 16 was niet aanwezig.</w:t>
+      </w:r>
+    </w:p>
+    <w:p/>
+    <w:p>
+      <w:r>
+        <w:t>De eigen controller werkte bij de andere groepen.</w:t>
       </w:r>
     </w:p>
     <w:p/>
@@ -12558,7 +12566,18 @@
     </w:p>
     <w:p>
       <w:r>
-        <w:t xml:space="preserve">Van een groep was de </w:t>
+        <w:t>De eigen controller werkte bij de andere groepen.</w:t>
+      </w:r>
+    </w:p>
+    <w:p>
+      <w:r>
+        <w:t xml:space="preserve">Van </w:t>
+      </w:r>
+      <w:r>
+        <w:t>éé</w:t>
+      </w:r>
+      <w:r>
+        <w:t xml:space="preserve">n groep was de </w:t>
       </w:r>
       <w:proofErr w:type="spellStart"/>
       <w:r>
@@ -13850,7 +13869,11 @@
         <w:t xml:space="preserve"> was niet aanwezig.</w:t>
       </w:r>
     </w:p>
-    <w:p/>
+    <w:p>
+      <w:r>
+        <w:t>De eigen controller werkte bij de andere groepen.</w:t>
+      </w:r>
+    </w:p>
     <w:p>
       <w:r>
         <w:t xml:space="preserve">Voor groep 5 is nog een keer met de simulator bekeken en gezien in de console of het niet hangt in de thread, dit bleek wel ter werken, maar </w:t>

</xml_diff>